<commit_message>
add cvent exp to resume
</commit_message>
<xml_diff>
--- a/Latest Resume/job apply/RanDing_resume.docx
+++ b/Latest Resume/job apply/RanDing_resume.docx
@@ -34,7 +34,10 @@
               <w:pStyle w:val="sr-job-title"/>
             </w:pPr>
             <w:r>
-              <w:t>Senior Software Developer</w:t>
+              <w:t xml:space="preserve">Senior Software </w:t>
+            </w:r>
+            <w:r>
+              <w:t>Engineer</w:t>
             </w:r>
           </w:p>
           <w:p>
@@ -99,7 +102,13 @@
         <w:t>A</w:t>
       </w:r>
       <w:r>
-        <w:t xml:space="preserve"> result-driven, detail-oriented and innovative self-starter, a go-to person and creative idea thinker, a competent </w:t>
+        <w:t xml:space="preserve"> result-driven, detail-oriented and innovative self-starter, a go-to person and </w:t>
+      </w:r>
+      <w:r>
+        <w:t>persistent top performer</w:t>
+      </w:r>
+      <w:r>
+        <w:t xml:space="preserve">, a competent </w:t>
       </w:r>
       <w:r>
         <w:t>“</w:t>
@@ -132,15 +141,13 @@
         <w:spacing w:before="140"/>
       </w:pPr>
       <w:r>
-        <w:t xml:space="preserve">Programming </w:t>
-      </w:r>
-      <w:proofErr w:type="spellStart"/>
-      <w:r>
-        <w:t>Languge</w:t>
-      </w:r>
-      <w:proofErr w:type="spellEnd"/>
-      <w:r>
-        <w:t>: C#/Java</w:t>
+        <w:t>Programming Langu</w:t>
+      </w:r>
+      <w:r>
+        <w:t>a</w:t>
+      </w:r>
+      <w:r>
+        <w:t>ge: C#/Java</w:t>
       </w:r>
       <w:r>
         <w:t xml:space="preserve"> 11</w:t>
@@ -155,7 +162,7 @@
         <w:t>/Typescript/</w:t>
       </w:r>
       <w:r>
-        <w:t>Dart/Golang</w:t>
+        <w:t>Dart</w:t>
       </w:r>
       <w:r>
         <w:t>, etc.</w:t>
@@ -179,43 +186,39 @@
         <w:t xml:space="preserve">: </w:t>
       </w:r>
       <w:r>
-        <w:t xml:space="preserve">React &amp; Redux/Jest, </w:t>
+        <w:t xml:space="preserve">React &amp; Redux/Jest, Angular &amp; </w:t>
       </w:r>
       <w:proofErr w:type="spellStart"/>
       <w:r>
+        <w:t>Ng</w:t>
+      </w:r>
+      <w:r>
+        <w:t>R</w:t>
+      </w:r>
+      <w:r>
+        <w:t>x</w:t>
+      </w:r>
+      <w:proofErr w:type="spellEnd"/>
+      <w:r>
+        <w:t>, Vue,</w:t>
+      </w:r>
+      <w:r>
+        <w:t xml:space="preserve"> </w:t>
+      </w:r>
+      <w:proofErr w:type="spellStart"/>
+      <w:r>
         <w:t>GraphQL</w:t>
       </w:r>
       <w:proofErr w:type="spellEnd"/>
       <w:r>
-        <w:t xml:space="preserve">, Angular &amp; </w:t>
+        <w:t>,</w:t>
+      </w:r>
+      <w:r>
+        <w:t xml:space="preserve"> Html, </w:t>
       </w:r>
       <w:proofErr w:type="spellStart"/>
       <w:r>
-        <w:t>Rxjs</w:t>
-      </w:r>
-      <w:proofErr w:type="spellEnd"/>
-      <w:r>
-        <w:t xml:space="preserve"> &amp; </w:t>
-      </w:r>
-      <w:proofErr w:type="spellStart"/>
-      <w:r>
-        <w:t>Ngrx</w:t>
-      </w:r>
-      <w:proofErr w:type="spellEnd"/>
-      <w:r>
-        <w:t xml:space="preserve">, Vue, Html, </w:t>
-      </w:r>
-      <w:proofErr w:type="spellStart"/>
-      <w:r>
         <w:t>css</w:t>
-      </w:r>
-      <w:proofErr w:type="spellEnd"/>
-      <w:r>
-        <w:t>/</w:t>
-      </w:r>
-      <w:proofErr w:type="spellStart"/>
-      <w:r>
-        <w:t>scss</w:t>
       </w:r>
       <w:proofErr w:type="spellEnd"/>
       <w:r>
@@ -237,7 +240,13 @@
         <w:t>Backend</w:t>
       </w:r>
       <w:r>
-        <w:t xml:space="preserve"> Micro service</w:t>
+        <w:t xml:space="preserve"> Micro </w:t>
+      </w:r>
+      <w:r>
+        <w:t>S</w:t>
+      </w:r>
+      <w:r>
+        <w:t>ervice</w:t>
       </w:r>
       <w:r>
         <w:t>:</w:t>
@@ -282,16 +291,21 @@
       </w:r>
       <w:proofErr w:type="spellEnd"/>
       <w:r>
+        <w:t>/Maven</w:t>
+      </w:r>
+      <w:r>
+        <w:t>, stream/Immutable/Guava/Junit/Mockito</w:t>
+      </w:r>
+      <w:r>
         <w:t>/</w:t>
       </w:r>
-      <w:r>
-        <w:t xml:space="preserve"> </w:t>
-      </w:r>
-      <w:r>
-        <w:t>Maven</w:t>
-      </w:r>
-      <w:r>
-        <w:t xml:space="preserve">, stream/Immutable/Guava/Junit/Mockito/JDBC/ </w:t>
+      <w:proofErr w:type="spellStart"/>
+      <w:r>
+        <w:t>MyBatis</w:t>
+      </w:r>
+      <w:proofErr w:type="spellEnd"/>
+      <w:r>
+        <w:t xml:space="preserve">/JDBC/ </w:t>
       </w:r>
       <w:r>
         <w:t xml:space="preserve">   </w:t>
@@ -328,11 +342,32 @@
         <w:t>–</w:t>
       </w:r>
       <w:r>
-        <w:t xml:space="preserve"> .Net Core Restful API/</w:t>
+        <w:t xml:space="preserve"> .Net Core</w:t>
+      </w:r>
+      <w:r>
+        <w:t xml:space="preserve"> Web</w:t>
+      </w:r>
+      <w:r>
+        <w:t xml:space="preserve"> API</w:t>
+      </w:r>
+      <w:r>
+        <w:t>/MVC</w:t>
+      </w:r>
+      <w:r>
+        <w:t>/</w:t>
+      </w:r>
+      <w:r>
+        <w:t>Web Form</w:t>
+      </w:r>
+      <w:r>
+        <w:t>/</w:t>
       </w:r>
       <w:proofErr w:type="spellStart"/>
       <w:r>
-        <w:t>SignalR</w:t>
+        <w:t>Signal</w:t>
+      </w:r>
+      <w:r>
+        <w:t>R</w:t>
       </w:r>
       <w:proofErr w:type="spellEnd"/>
       <w:r>
@@ -344,7 +379,7 @@
       </w:r>
       <w:proofErr w:type="spellEnd"/>
       <w:r>
-        <w:t>, MVC/Web Form/Entity Framew</w:t>
+        <w:t>, Entity Framew</w:t>
       </w:r>
       <w:r>
         <w:t>o</w:t>
@@ -422,7 +457,13 @@
         <w:t>–</w:t>
       </w:r>
       <w:r>
-        <w:t xml:space="preserve"> Datadog/Splunk/JWT/Azure AD B2C/OAuth</w:t>
+        <w:t xml:space="preserve"> Datadog/Splunk</w:t>
+      </w:r>
+      <w:r>
+        <w:t>/New Relic</w:t>
+      </w:r>
+      <w:r>
+        <w:t>/JWT/Azure AD B2C/OAuth</w:t>
       </w:r>
       <w:r>
         <w:t>/OpenID/Jenkins CI/CD</w:t>
@@ -432,19 +473,36 @@
       <w:pPr>
         <w:pStyle w:val="sr-html"/>
         <w:numPr>
-          <w:ilvl w:val="3"/>
-          <w:numId w:val="4"/>
+          <w:ilvl w:val="0"/>
+          <w:numId w:val="1"/>
         </w:numPr>
-        <w:ind w:left="1120" w:hanging="360"/>
-      </w:pPr>
-      <w:r>
-        <w:t xml:space="preserve">Mobile </w:t>
+      </w:pPr>
+      <w:r>
+        <w:t>Mobile</w:t>
+      </w:r>
+      <w:r>
+        <w:t xml:space="preserve"> App:</w:t>
+      </w:r>
+      <w:r>
+        <w:t xml:space="preserve"> </w:t>
+      </w:r>
+      <w:r>
+        <w:t>[</w:t>
+      </w:r>
+      <w:r>
+        <w:t>Dart</w:t>
+      </w:r>
+      <w:r>
+        <w:t xml:space="preserve">] </w:t>
       </w:r>
       <w:r>
         <w:t>–</w:t>
       </w:r>
       <w:r>
-        <w:t xml:space="preserve"> Flutter</w:t>
+        <w:t xml:space="preserve"> </w:t>
+      </w:r>
+      <w:r>
+        <w:t>Flutter</w:t>
       </w:r>
     </w:p>
     <w:p>
@@ -477,11 +535,9 @@
       <w:r>
         <w:t xml:space="preserve"> API Gateway, Elastic Search, Lambda, S3, ECR, ECS, </w:t>
       </w:r>
-      <w:proofErr w:type="spellStart"/>
-      <w:r>
-        <w:t>etc</w:t>
-      </w:r>
-      <w:proofErr w:type="spellEnd"/>
+      <w:r>
+        <w:t>etc.</w:t>
+      </w:r>
     </w:p>
     <w:p>
       <w:pPr>
@@ -511,29 +567,28 @@
         </w:numPr>
       </w:pPr>
       <w:r>
-        <w:t xml:space="preserve">Database: </w:t>
-      </w:r>
-      <w:r>
-        <w:t xml:space="preserve">MS </w:t>
-      </w:r>
-      <w:proofErr w:type="spellStart"/>
-      <w:r>
-        <w:t>Sql</w:t>
-      </w:r>
-      <w:proofErr w:type="spellEnd"/>
+        <w:t>Database:</w:t>
+      </w:r>
+      <w:r>
+        <w:t xml:space="preserve"> </w:t>
+      </w:r>
+      <w:r>
+        <w:t>S</w:t>
+      </w:r>
+      <w:r>
+        <w:t>QL</w:t>
+      </w:r>
       <w:r>
         <w:t xml:space="preserve"> Server/MySQL/</w:t>
       </w:r>
       <w:r>
-        <w:t>Couchbase/</w:t>
-      </w:r>
-      <w:proofErr w:type="spellStart"/>
-      <w:r>
-        <w:t>CosmosDB</w:t>
-      </w:r>
-      <w:proofErr w:type="spellEnd"/>
-      <w:r>
-        <w:t>/</w:t>
+        <w:t>Couchbase/Cosmos</w:t>
+      </w:r>
+      <w:r>
+        <w:t xml:space="preserve"> </w:t>
+      </w:r>
+      <w:r>
+        <w:t>DB/</w:t>
       </w:r>
       <w:r>
         <w:t>Redis</w:t>
@@ -558,7 +613,7 @@
         <w:t xml:space="preserve">Other: </w:t>
       </w:r>
       <w:r>
-        <w:t>Git/Docker/Postman/Webpack/Parquet/Jira/Bitbucket/Agile/Kanban</w:t>
+        <w:t>Git/Docker/Postman/Webpack/Jira/Bitbucket/Agile/Kanban</w:t>
       </w:r>
       <w:r>
         <w:t>, IIS, etc.</w:t>
@@ -575,23 +630,63 @@
     <w:p>
       <w:pPr>
         <w:pStyle w:val="sr-title"/>
-      </w:pPr>
-      <w:r>
-        <w:t>Senior Software Developer (Azure .Net Full Stack)</w:t>
+        <w:rPr>
+          <w:rStyle w:val="sr-where-span"/>
+          <w:sz w:val="23"/>
+        </w:rPr>
+      </w:pPr>
+      <w:r>
+        <w:t>Senior</w:t>
+      </w:r>
+      <w:r>
+        <w:t xml:space="preserve"> Full Stack</w:t>
+      </w:r>
+      <w:r>
+        <w:t xml:space="preserve"> Software </w:t>
+      </w:r>
+      <w:r>
+        <w:t>Engineer</w:t>
+      </w:r>
+      <w:r>
+        <w:rPr>
+          <w:rStyle w:val="sr-where-span"/>
+          <w:sz w:val="23"/>
+        </w:rPr>
+        <w:t xml:space="preserve"> </w:t>
+      </w:r>
+      <w:r>
+        <w:rPr>
+          <w:rStyle w:val="sr-where-span"/>
+          <w:b/>
+          <w:sz w:val="23"/>
+        </w:rPr>
+        <w:t>(</w:t>
+      </w:r>
+      <w:r>
+        <w:rPr>
+          <w:rStyle w:val="sr-where-span"/>
+          <w:sz w:val="23"/>
+        </w:rPr>
+        <w:t>React &amp; Java/C#)</w:t>
       </w:r>
     </w:p>
     <w:p>
       <w:pPr>
         <w:pStyle w:val="sr-where"/>
       </w:pPr>
+      <w:proofErr w:type="spellStart"/>
       <w:r>
         <w:rPr>
           <w:rStyle w:val="sr-where-span"/>
         </w:rPr>
-        <w:t>McKesson Corporation</w:t>
-      </w:r>
-      <w:r>
-        <w:t>, Atlanta, GA</w:t>
+        <w:t>Cvent</w:t>
+      </w:r>
+      <w:proofErr w:type="spellEnd"/>
+      <w:r>
+        <w:t xml:space="preserve"> -</w:t>
+      </w:r>
+      <w:r>
+        <w:t xml:space="preserve"> Atlanta, GA</w:t>
       </w:r>
     </w:p>
     <w:p>
@@ -599,7 +694,16 @@
         <w:pStyle w:val="sr-dates"/>
       </w:pPr>
       <w:r>
-        <w:t>Jun 2017 - Current</w:t>
+        <w:t>Jan</w:t>
+      </w:r>
+      <w:r>
+        <w:t xml:space="preserve"> 20</w:t>
+      </w:r>
+      <w:r>
+        <w:t>20</w:t>
+      </w:r>
+      <w:r>
+        <w:t xml:space="preserve"> - Current</w:t>
       </w:r>
     </w:p>
     <w:p>
@@ -612,7 +716,147 @@
         <w:spacing w:before="160"/>
       </w:pPr>
       <w:r>
-        <w:t>Integrated and migrated current web application using Azure Active Directory B2C with OAuth2/MFA Authentication, ADFS SAML and Okta for Single-Sign-On.</w:t>
+        <w:t>Worked</w:t>
+      </w:r>
+      <w:r>
+        <w:t xml:space="preserve"> </w:t>
+      </w:r>
+      <w:r>
+        <w:t xml:space="preserve">as persistent top-performer and delivered amount more than 50% of team work, </w:t>
+      </w:r>
+      <w:r>
+        <w:t xml:space="preserve"> </w:t>
+      </w:r>
+      <w:r>
+        <w:t xml:space="preserve">developed as </w:t>
+      </w:r>
+      <w:r>
+        <w:t>full</w:t>
+      </w:r>
+      <w:r>
+        <w:t>-</w:t>
+      </w:r>
+      <w:r>
+        <w:t xml:space="preserve">stack </w:t>
+      </w:r>
+      <w:r>
+        <w:t xml:space="preserve">on </w:t>
+      </w:r>
+      <w:r>
+        <w:t>heavily front-end application using React &amp; Redux &amp; Jest</w:t>
+      </w:r>
+      <w:r>
+        <w:t>,</w:t>
+      </w:r>
+      <w:r>
+        <w:t xml:space="preserve"> with backend </w:t>
+      </w:r>
+      <w:r>
+        <w:t xml:space="preserve">large scale, </w:t>
+      </w:r>
+      <w:r>
+        <w:t xml:space="preserve">AWS </w:t>
+      </w:r>
+      <w:r>
+        <w:t>cloud-based</w:t>
+      </w:r>
+      <w:r>
+        <w:t xml:space="preserve"> </w:t>
+      </w:r>
+      <w:r>
+        <w:t>microservices</w:t>
+      </w:r>
+      <w:r>
+        <w:t xml:space="preserve"> and consumer</w:t>
+      </w:r>
+      <w:r>
+        <w:t>s</w:t>
+      </w:r>
+      <w:r>
+        <w:t xml:space="preserve"> </w:t>
+      </w:r>
+      <w:r>
+        <w:t xml:space="preserve">using </w:t>
+      </w:r>
+      <w:r>
+        <w:t>80% Java</w:t>
+      </w:r>
+      <w:r>
+        <w:t xml:space="preserve"> </w:t>
+      </w:r>
+      <w:proofErr w:type="spellStart"/>
+      <w:r>
+        <w:t>Dropwizard</w:t>
+      </w:r>
+      <w:proofErr w:type="spellEnd"/>
+      <w:r>
+        <w:t xml:space="preserve"> </w:t>
+      </w:r>
+      <w:r>
+        <w:t>and</w:t>
+      </w:r>
+      <w:r>
+        <w:t xml:space="preserve"> 20% C# .Net</w:t>
+      </w:r>
+      <w:r>
+        <w:t xml:space="preserve"> Web API</w:t>
+      </w:r>
+      <w:r>
+        <w:t>,</w:t>
+      </w:r>
+      <w:r>
+        <w:t xml:space="preserve"> </w:t>
+      </w:r>
+      <w:r>
+        <w:t>used</w:t>
+      </w:r>
+      <w:r>
+        <w:t xml:space="preserve"> RabbitMQ as the asynchronous </w:t>
+      </w:r>
+      <w:r>
+        <w:t>messaging communication</w:t>
+      </w:r>
+      <w:r>
+        <w:t xml:space="preserve">, with </w:t>
+      </w:r>
+      <w:r>
+        <w:t xml:space="preserve">NoSQL </w:t>
+      </w:r>
+      <w:r>
+        <w:t>–</w:t>
+      </w:r>
+      <w:r>
+        <w:t xml:space="preserve"> </w:t>
+      </w:r>
+      <w:r>
+        <w:t>C</w:t>
+      </w:r>
+      <w:r>
+        <w:t>ouchbase</w:t>
+      </w:r>
+      <w:r>
+        <w:t xml:space="preserve">, </w:t>
+      </w:r>
+      <w:r>
+        <w:t xml:space="preserve">AWS </w:t>
+      </w:r>
+      <w:r>
+        <w:t>S3</w:t>
+      </w:r>
+      <w:r>
+        <w:t xml:space="preserve"> document</w:t>
+      </w:r>
+      <w:r>
+        <w:t xml:space="preserve"> and </w:t>
+      </w:r>
+      <w:r>
+        <w:t xml:space="preserve">SQL Server for data </w:t>
+      </w:r>
+      <w:r>
+        <w:t>storage</w:t>
+      </w:r>
+      <w:r>
+        <w:t>.</w:t>
       </w:r>
     </w:p>
     <w:p>
@@ -624,15 +868,67 @@
         </w:numPr>
       </w:pPr>
       <w:r>
-        <w:t>Architected and lead developed of Azure end to end scalable micro service jobs using Functions with Event Hub, Service Bus, Blob storage, Apache Parquet and Cosmos DB(</w:t>
-      </w:r>
-      <w:proofErr w:type="spellStart"/>
-      <w:r>
-        <w:t>NoSql</w:t>
-      </w:r>
-      <w:proofErr w:type="spellEnd"/>
-      <w:r>
-        <w:t>) in C#/Java.</w:t>
+        <w:t>Taken</w:t>
+      </w:r>
+      <w:r>
+        <w:t xml:space="preserve"> ownership and ultimate responsibility</w:t>
+      </w:r>
+      <w:r>
+        <w:t xml:space="preserve"> as team lead</w:t>
+      </w:r>
+      <w:r>
+        <w:t xml:space="preserve"> over the</w:t>
+      </w:r>
+      <w:r>
+        <w:t xml:space="preserve"> PR</w:t>
+      </w:r>
+      <w:r>
+        <w:t xml:space="preserve"> quality of code coming out, ensure Unit Test/Integration Test coverage and solutions with appropriate scalability and performance, monitor </w:t>
+      </w:r>
+      <w:r>
+        <w:t>P</w:t>
+      </w:r>
+      <w:r>
+        <w:t>roduction</w:t>
+      </w:r>
+      <w:r>
+        <w:t xml:space="preserve"> </w:t>
+      </w:r>
+      <w:r>
+        <w:t>logging/alerting</w:t>
+      </w:r>
+      <w:r>
+        <w:t xml:space="preserve"> with </w:t>
+      </w:r>
+      <w:r>
+        <w:t>Splunk</w:t>
+      </w:r>
+      <w:r>
+        <w:t xml:space="preserve"> and </w:t>
+      </w:r>
+      <w:r>
+        <w:t>Datadog,</w:t>
+      </w:r>
+      <w:r>
+        <w:t xml:space="preserve"> jump on </w:t>
+      </w:r>
+      <w:r>
+        <w:t xml:space="preserve">the </w:t>
+      </w:r>
+      <w:r>
+        <w:t xml:space="preserve">keyboard </w:t>
+      </w:r>
+      <w:r>
+        <w:t xml:space="preserve">for emergency serve issue, </w:t>
+      </w:r>
+      <w:r>
+        <w:t>diagnose</w:t>
+      </w:r>
+      <w:r>
+        <w:t xml:space="preserve"> and fix in a quick manner</w:t>
+      </w:r>
+      <w:r>
+        <w:t>.</w:t>
       </w:r>
     </w:p>
     <w:p>
@@ -644,35 +940,40 @@
         </w:numPr>
       </w:pPr>
       <w:r>
-        <w:t>Architected and lead developed of full stack micro front-end SPA from scratch using Angular/React/Vue/</w:t>
+        <w:t>Stayed up to date on research</w:t>
+      </w:r>
+      <w:r>
+        <w:t>ing</w:t>
+      </w:r>
+      <w:r>
+        <w:t xml:space="preserve"> tools and technologies to support development workflow and took initiative to innovate such as </w:t>
       </w:r>
       <w:proofErr w:type="spellStart"/>
       <w:r>
-        <w:t>Rxjs</w:t>
+        <w:t>ElasticSearch</w:t>
       </w:r>
       <w:proofErr w:type="spellEnd"/>
       <w:r>
-        <w:t>/</w:t>
+        <w:t xml:space="preserve">, </w:t>
       </w:r>
       <w:proofErr w:type="spellStart"/>
       <w:r>
-        <w:t>Ngrx</w:t>
+        <w:t>GraphQL</w:t>
       </w:r>
       <w:proofErr w:type="spellEnd"/>
       <w:r>
-        <w:t>, with C# .Net Core distributed micro backend services following CQRS pattern integrated with Azure API Management.</w:t>
-      </w:r>
-    </w:p>
-    <w:p>
-      <w:pPr>
-        <w:pStyle w:val="sr-html"/>
-        <w:numPr>
-          <w:ilvl w:val="0"/>
-          <w:numId w:val="1"/>
-        </w:numPr>
-      </w:pPr>
-      <w:r>
-        <w:t>Developed in other Azure resources using Stateless Service Fabric, Logic App, App Insights, Redis and Power BI Integration.</w:t>
+        <w:t xml:space="preserve"> </w:t>
+      </w:r>
+      <w:r>
+        <w:t xml:space="preserve">and </w:t>
+      </w:r>
+      <w:proofErr w:type="spellStart"/>
+      <w:r>
+        <w:t>gRPC</w:t>
+      </w:r>
+      <w:proofErr w:type="spellEnd"/>
+      <w:r>
+        <w:t>, etc.</w:t>
       </w:r>
     </w:p>
     <w:p>
@@ -683,33 +984,524 @@
           <w:numId w:val="1"/>
         </w:numPr>
         <w:spacing w:after="22"/>
-      </w:pPr>
-      <w:r>
-        <w:rPr>
+        <w:rPr>
+          <w:i/>
+        </w:rPr>
+      </w:pPr>
+      <w:r>
+        <w:rPr>
+          <w:b/>
+          <w:bCs/>
           <w:i/>
         </w:rPr>
         <w:lastRenderedPageBreak/>
-        <w:t>Key technologies: C#/.Net Core/Java/Angular/React/Vue/</w:t>
+        <w:t>Key technologies</w:t>
+      </w:r>
+      <w:r>
+        <w:rPr>
+          <w:i/>
+        </w:rPr>
+        <w:t xml:space="preserve">: </w:t>
+      </w:r>
+      <w:r>
+        <w:rPr>
+          <w:i/>
+        </w:rPr>
+        <w:t>Java</w:t>
+      </w:r>
+      <w:r>
+        <w:rPr>
+          <w:i/>
+        </w:rPr>
+        <w:t>/</w:t>
       </w:r>
       <w:proofErr w:type="spellStart"/>
       <w:r>
         <w:rPr>
           <w:i/>
         </w:rPr>
-        <w:t>Rxjs</w:t>
+        <w:t>Dropwizard</w:t>
       </w:r>
       <w:proofErr w:type="spellEnd"/>
       <w:r>
         <w:rPr>
           <w:i/>
         </w:rPr>
+        <w:t>/Mockito</w:t>
+      </w:r>
+      <w:r>
+        <w:rPr>
+          <w:i/>
+        </w:rPr>
+        <w:t>/C#</w:t>
+      </w:r>
+      <w:r>
+        <w:rPr>
+          <w:i/>
+        </w:rPr>
+        <w:t>/.Net Web API</w:t>
+      </w:r>
+      <w:r>
+        <w:rPr>
+          <w:i/>
+        </w:rPr>
+        <w:t>/React &amp; Redux/Junit/Jest/</w:t>
+      </w:r>
+      <w:r>
+        <w:rPr>
+          <w:i/>
+        </w:rPr>
+        <w:t xml:space="preserve"> </w:t>
+      </w:r>
+      <w:proofErr w:type="spellStart"/>
+      <w:r>
+        <w:rPr>
+          <w:i/>
+        </w:rPr>
+        <w:t>Javascript</w:t>
+      </w:r>
+      <w:proofErr w:type="spellEnd"/>
+      <w:r>
+        <w:rPr>
+          <w:i/>
+        </w:rPr>
+        <w:t xml:space="preserve"> es6</w:t>
+      </w:r>
+      <w:r>
+        <w:rPr>
+          <w:i/>
+        </w:rPr>
         <w:t>/</w:t>
       </w:r>
+      <w:r>
+        <w:rPr>
+          <w:i/>
+        </w:rPr>
+        <w:t>RabbitMQ/NoSQL</w:t>
+      </w:r>
+      <w:r>
+        <w:rPr>
+          <w:i/>
+        </w:rPr>
+        <w:t>/SQL Server</w:t>
+      </w:r>
+      <w:r>
+        <w:rPr>
+          <w:i/>
+        </w:rPr>
+        <w:t>/</w:t>
+      </w:r>
       <w:proofErr w:type="spellStart"/>
       <w:r>
         <w:rPr>
           <w:i/>
         </w:rPr>
+        <w:t>GraphQL</w:t>
+      </w:r>
+      <w:proofErr w:type="spellEnd"/>
+      <w:r>
+        <w:rPr>
+          <w:i/>
+        </w:rPr>
+        <w:t>/</w:t>
+      </w:r>
+      <w:r>
+        <w:rPr>
+          <w:i/>
+        </w:rPr>
+        <w:t>Docker/</w:t>
+      </w:r>
+      <w:r>
+        <w:rPr>
+          <w:i/>
+        </w:rPr>
+        <w:t>AWS ECR, S3, Elastic</w:t>
+      </w:r>
+      <w:r>
+        <w:rPr>
+          <w:i/>
+        </w:rPr>
+        <w:t xml:space="preserve"> </w:t>
+      </w:r>
+      <w:r>
+        <w:rPr>
+          <w:i/>
+        </w:rPr>
+        <w:t>Search</w:t>
+      </w:r>
+      <w:r>
+        <w:rPr>
+          <w:i/>
+        </w:rPr>
+        <w:t>/</w:t>
+      </w:r>
+      <w:proofErr w:type="spellStart"/>
+      <w:r>
+        <w:rPr>
+          <w:i/>
+        </w:rPr>
+        <w:t>gRPC</w:t>
+      </w:r>
+      <w:proofErr w:type="spellEnd"/>
+      <w:r>
+        <w:rPr>
+          <w:i/>
+        </w:rPr>
+        <w:t>/</w:t>
+      </w:r>
+      <w:r>
+        <w:rPr>
+          <w:i/>
+        </w:rPr>
+        <w:t>Jenkins</w:t>
+      </w:r>
+      <w:r>
+        <w:rPr>
+          <w:i/>
+        </w:rPr>
+        <w:t>/Datadog/Splunk/New Relic</w:t>
+      </w:r>
+      <w:r>
+        <w:rPr>
+          <w:i/>
+        </w:rPr>
+        <w:t>, etc.</w:t>
+      </w:r>
+    </w:p>
+    <w:p>
+      <w:pPr>
+        <w:pStyle w:val="sr-title"/>
+      </w:pPr>
+      <w:r>
+        <w:t xml:space="preserve">Senior </w:t>
+      </w:r>
+      <w:r>
+        <w:t xml:space="preserve">Full Stack </w:t>
+      </w:r>
+      <w:r>
+        <w:t xml:space="preserve">Software Developer </w:t>
+      </w:r>
+      <w:r>
+        <w:rPr>
+          <w:rStyle w:val="sr-where-span"/>
+          <w:sz w:val="23"/>
+        </w:rPr>
+        <w:t>(</w:t>
+      </w:r>
+      <w:r>
+        <w:rPr>
+          <w:rStyle w:val="sr-where-span"/>
+          <w:sz w:val="23"/>
+        </w:rPr>
+        <w:t xml:space="preserve">Angular/React &amp; </w:t>
+      </w:r>
+      <w:r>
+        <w:rPr>
+          <w:rStyle w:val="sr-where-span"/>
+          <w:sz w:val="23"/>
+        </w:rPr>
+        <w:t xml:space="preserve">C# &amp; </w:t>
+      </w:r>
+      <w:r>
+        <w:rPr>
+          <w:rStyle w:val="sr-where-span"/>
+          <w:sz w:val="23"/>
+        </w:rPr>
+        <w:t>Azure)</w:t>
+      </w:r>
+    </w:p>
+    <w:p>
+      <w:pPr>
+        <w:pStyle w:val="sr-where"/>
+      </w:pPr>
+      <w:r>
+        <w:rPr>
+          <w:rStyle w:val="sr-where-span"/>
+        </w:rPr>
+        <w:t>McKesson Corporation</w:t>
+      </w:r>
+      <w:r>
+        <w:rPr>
+          <w:rStyle w:val="sr-where-span"/>
+        </w:rPr>
+        <w:t xml:space="preserve"> -</w:t>
+      </w:r>
+      <w:r>
+        <w:t xml:space="preserve"> Atlanta, GA</w:t>
+      </w:r>
+    </w:p>
+    <w:p>
+      <w:pPr>
+        <w:pStyle w:val="sr-dates"/>
+      </w:pPr>
+      <w:r>
+        <w:t>Oct</w:t>
+      </w:r>
+      <w:r>
+        <w:t xml:space="preserve"> 20</w:t>
+      </w:r>
+      <w:r>
+        <w:t>15</w:t>
+      </w:r>
+      <w:r>
+        <w:t xml:space="preserve"> </w:t>
+      </w:r>
+      <w:r>
+        <w:t>–</w:t>
+      </w:r>
+      <w:r>
+        <w:t xml:space="preserve"> </w:t>
+      </w:r>
+      <w:r>
+        <w:t>Jan 2020</w:t>
+      </w:r>
+    </w:p>
+    <w:p>
+      <w:pPr>
+        <w:pStyle w:val="sr-html"/>
+        <w:numPr>
+          <w:ilvl w:val="0"/>
+          <w:numId w:val="1"/>
+        </w:numPr>
+      </w:pPr>
+      <w:r>
+        <w:t xml:space="preserve">Architected and lead </w:t>
+      </w:r>
+      <w:r>
+        <w:t xml:space="preserve">Azure </w:t>
+      </w:r>
+      <w:r>
+        <w:t xml:space="preserve">developed </w:t>
+      </w:r>
+      <w:r>
+        <w:t>of</w:t>
+      </w:r>
+      <w:r>
+        <w:t xml:space="preserve"> end to end scalable microservice</w:t>
+      </w:r>
+      <w:r>
+        <w:t xml:space="preserve">s </w:t>
+      </w:r>
+      <w:r>
+        <w:t xml:space="preserve">using </w:t>
+      </w:r>
+      <w:r>
+        <w:t xml:space="preserve">Azure </w:t>
+      </w:r>
+      <w:r>
+        <w:t>Functions with Event Hub, Service Bus, Blob storage</w:t>
+      </w:r>
+      <w:r>
+        <w:t xml:space="preserve">, </w:t>
+      </w:r>
+      <w:r>
+        <w:t xml:space="preserve">NoSQL - </w:t>
+      </w:r>
+      <w:r>
+        <w:t>Cosmos DB</w:t>
+      </w:r>
+      <w:r>
+        <w:t>,</w:t>
+      </w:r>
+      <w:r>
+        <w:t xml:space="preserve"> and App Insights</w:t>
+      </w:r>
+      <w:r>
+        <w:t>.</w:t>
+      </w:r>
+      <w:r>
+        <w:t xml:space="preserve"> </w:t>
+      </w:r>
+      <w:r>
+        <w:t>Integrated current web application using Azure Active Directory B2C with OAuth2/MFA Authentication, ADFS SAML.</w:t>
+      </w:r>
+    </w:p>
+    <w:p>
+      <w:pPr>
+        <w:pStyle w:val="sr-html"/>
+        <w:numPr>
+          <w:ilvl w:val="0"/>
+          <w:numId w:val="1"/>
+        </w:numPr>
+      </w:pPr>
+      <w:r>
+        <w:t>Dev</w:t>
+      </w:r>
+      <w:r>
+        <w:t xml:space="preserve"> lead </w:t>
+      </w:r>
+      <w:r>
+        <w:t>full</w:t>
+      </w:r>
+      <w:r>
+        <w:t>-</w:t>
+      </w:r>
+      <w:r>
+        <w:t xml:space="preserve">stack </w:t>
+      </w:r>
+      <w:r>
+        <w:t>development</w:t>
+      </w:r>
+      <w:r>
+        <w:t xml:space="preserve"> </w:t>
+      </w:r>
+      <w:r>
+        <w:t>of micro front-end SPA from scratch using Angular</w:t>
+      </w:r>
+      <w:r>
+        <w:t xml:space="preserve"> 7</w:t>
+      </w:r>
+      <w:r>
+        <w:t xml:space="preserve"> &amp; </w:t>
+      </w:r>
+      <w:proofErr w:type="spellStart"/>
+      <w:r>
+        <w:t>Ng</w:t>
+      </w:r>
+      <w:r>
+        <w:t>R</w:t>
+      </w:r>
+      <w:r>
+        <w:t>x</w:t>
+      </w:r>
+      <w:proofErr w:type="spellEnd"/>
+      <w:r>
+        <w:t>/</w:t>
+      </w:r>
+      <w:r>
+        <w:t xml:space="preserve"> </w:t>
+      </w:r>
+      <w:r>
+        <w:t>React &amp; Redux</w:t>
+      </w:r>
+      <w:r>
+        <w:t xml:space="preserve">, with </w:t>
+      </w:r>
+      <w:r>
+        <w:t>backend SOA</w:t>
+      </w:r>
+      <w:r>
+        <w:t>/EDA</w:t>
+      </w:r>
+      <w:r>
+        <w:t xml:space="preserve"> architecture design using </w:t>
+      </w:r>
+      <w:r>
+        <w:t xml:space="preserve">C# .Net Core </w:t>
+      </w:r>
+      <w:r>
+        <w:t xml:space="preserve">Web API </w:t>
+      </w:r>
+      <w:r>
+        <w:t xml:space="preserve">integrated with Azure </w:t>
+      </w:r>
+      <w:r>
+        <w:t xml:space="preserve">App Service </w:t>
+      </w:r>
+      <w:r>
+        <w:t>&amp;</w:t>
+      </w:r>
+      <w:r>
+        <w:t xml:space="preserve"> </w:t>
+      </w:r>
+      <w:r>
+        <w:t>API Management</w:t>
+      </w:r>
+      <w:r>
+        <w:t xml:space="preserve">, high-volume SQL Server with </w:t>
+      </w:r>
+      <w:r>
+        <w:t>writing/debugging complex store procedure</w:t>
+      </w:r>
+      <w:r>
+        <w:t>.</w:t>
+      </w:r>
+    </w:p>
+    <w:p>
+      <w:pPr>
+        <w:pStyle w:val="sr-html"/>
+        <w:numPr>
+          <w:ilvl w:val="0"/>
+          <w:numId w:val="1"/>
+        </w:numPr>
+      </w:pPr>
+      <w:r>
+        <w:t>Mentor and coaching developers to grow</w:t>
+      </w:r>
+      <w:r>
+        <w:t>, help design supports long term usability, scalability, future maintenance</w:t>
+      </w:r>
+      <w:r>
+        <w:t xml:space="preserve"> and </w:t>
+      </w:r>
+      <w:r>
+        <w:t>ensure</w:t>
+      </w:r>
+      <w:r>
+        <w:t xml:space="preserve"> </w:t>
+      </w:r>
+      <w:r>
+        <w:t xml:space="preserve">the </w:t>
+      </w:r>
+      <w:r>
+        <w:t>team</w:t>
+      </w:r>
+      <w:r>
+        <w:t xml:space="preserve"> delivers </w:t>
+      </w:r>
+      <w:r>
+        <w:t xml:space="preserve">the </w:t>
+      </w:r>
+      <w:r>
+        <w:t>proper amount of work</w:t>
+      </w:r>
+      <w:r>
+        <w:t xml:space="preserve"> </w:t>
+      </w:r>
+      <w:r>
+        <w:t>progressively.</w:t>
+      </w:r>
+    </w:p>
+    <w:p>
+      <w:pPr>
+        <w:pStyle w:val="sr-html"/>
+        <w:numPr>
+          <w:ilvl w:val="0"/>
+          <w:numId w:val="1"/>
+        </w:numPr>
+        <w:spacing w:after="22"/>
+      </w:pPr>
+      <w:r>
+        <w:rPr>
+          <w:b/>
+          <w:bCs/>
+          <w:i/>
+        </w:rPr>
+        <w:t>Key technologies</w:t>
+      </w:r>
+      <w:r>
+        <w:rPr>
+          <w:i/>
+        </w:rPr>
+        <w:t xml:space="preserve">: </w:t>
+      </w:r>
+      <w:r>
+        <w:rPr>
+          <w:i/>
+        </w:rPr>
+        <w:t>Typescript/</w:t>
+      </w:r>
+      <w:r>
+        <w:rPr>
+          <w:i/>
+        </w:rPr>
+        <w:t xml:space="preserve">Angular &amp; </w:t>
+      </w:r>
+      <w:proofErr w:type="spellStart"/>
+      <w:r>
+        <w:rPr>
+          <w:i/>
+        </w:rPr>
         <w:t>Ngrx</w:t>
       </w:r>
       <w:proofErr w:type="spellEnd"/>
@@ -717,13 +1509,123 @@
         <w:rPr>
           <w:i/>
         </w:rPr>
-        <w:t>/REST API/ Entity Framework/</w:t>
+        <w:t>/</w:t>
       </w:r>
       <w:proofErr w:type="spellStart"/>
       <w:r>
         <w:rPr>
           <w:i/>
         </w:rPr>
+        <w:t>Javascript</w:t>
+      </w:r>
+      <w:proofErr w:type="spellEnd"/>
+      <w:r>
+        <w:rPr>
+          <w:i/>
+        </w:rPr>
+        <w:t xml:space="preserve"> es6</w:t>
+      </w:r>
+      <w:r>
+        <w:rPr>
+          <w:i/>
+        </w:rPr>
+        <w:t>/</w:t>
+      </w:r>
+      <w:r>
+        <w:rPr>
+          <w:i/>
+        </w:rPr>
+        <w:t>React &amp; Redux</w:t>
+      </w:r>
+      <w:r>
+        <w:rPr>
+          <w:i/>
+        </w:rPr>
+        <w:t>/</w:t>
+      </w:r>
+      <w:r>
+        <w:rPr>
+          <w:i/>
+        </w:rPr>
+        <w:t>C#</w:t>
+      </w:r>
+      <w:r>
+        <w:rPr>
+          <w:i/>
+        </w:rPr>
+        <w:t xml:space="preserve"> </w:t>
+      </w:r>
+      <w:r>
+        <w:rPr>
+          <w:i/>
+        </w:rPr>
+        <w:t>.Net Core</w:t>
+      </w:r>
+      <w:r>
+        <w:rPr>
+          <w:i/>
+        </w:rPr>
+        <w:t xml:space="preserve"> Web API</w:t>
+      </w:r>
+      <w:r>
+        <w:rPr>
+          <w:i/>
+        </w:rPr>
+        <w:t>/.Net 4.5 Web Form</w:t>
+      </w:r>
+      <w:r>
+        <w:rPr>
+          <w:i/>
+        </w:rPr>
+        <w:t>/</w:t>
+      </w:r>
+      <w:r>
+        <w:rPr>
+          <w:i/>
+        </w:rPr>
+        <w:t>Entity</w:t>
+      </w:r>
+      <w:r>
+        <w:rPr>
+          <w:i/>
+        </w:rPr>
+        <w:t xml:space="preserve"> </w:t>
+      </w:r>
+      <w:r>
+        <w:rPr>
+          <w:i/>
+        </w:rPr>
+        <w:t>Framework</w:t>
+      </w:r>
+      <w:r>
+        <w:rPr>
+          <w:i/>
+        </w:rPr>
+        <w:t>/</w:t>
+      </w:r>
+      <w:r>
+        <w:rPr>
+          <w:i/>
+        </w:rPr>
+        <w:t xml:space="preserve"> </w:t>
+      </w:r>
+      <w:r>
+        <w:rPr>
+          <w:i/>
+        </w:rPr>
+        <w:t>Ado.net</w:t>
+      </w:r>
+      <w:r>
+        <w:rPr>
+          <w:i/>
+        </w:rPr>
+        <w:t>/</w:t>
+      </w:r>
+      <w:proofErr w:type="spellStart"/>
+      <w:r>
+        <w:rPr>
+          <w:i/>
+        </w:rPr>
         <w:t>SignalR</w:t>
       </w:r>
       <w:proofErr w:type="spellEnd"/>
@@ -731,15 +1633,126 @@
         <w:rPr>
           <w:i/>
         </w:rPr>
-        <w:t>/Redis/Cosmos/Azure Event Hub/Function App/Service Fabric/RabbitMQ/Polly, Docker/DevOps, etc.</w:t>
+        <w:t>/</w:t>
+      </w:r>
+      <w:r>
+        <w:rPr>
+          <w:i/>
+        </w:rPr>
+        <w:t>NoSQL</w:t>
+      </w:r>
+      <w:r>
+        <w:rPr>
+          <w:i/>
+        </w:rPr>
+        <w:t>/SQL Server 2016</w:t>
+      </w:r>
+      <w:r>
+        <w:rPr>
+          <w:i/>
+        </w:rPr>
+        <w:t>/Azure</w:t>
+      </w:r>
+      <w:r>
+        <w:rPr>
+          <w:i/>
+        </w:rPr>
+        <w:t xml:space="preserve"> </w:t>
+      </w:r>
+      <w:r>
+        <w:rPr>
+          <w:i/>
+        </w:rPr>
+        <w:t>Service Bus</w:t>
+      </w:r>
+      <w:r>
+        <w:rPr>
+          <w:i/>
+        </w:rPr>
+        <w:t>/</w:t>
+      </w:r>
+      <w:r>
+        <w:rPr>
+          <w:i/>
+        </w:rPr>
+        <w:t>Event Hub/Function App/</w:t>
+      </w:r>
+      <w:proofErr w:type="spellStart"/>
+      <w:r>
+        <w:rPr>
+          <w:i/>
+        </w:rPr>
+        <w:t>V</w:t>
+      </w:r>
+      <w:r>
+        <w:rPr>
+          <w:i/>
+        </w:rPr>
+        <w:t>Net</w:t>
+      </w:r>
+      <w:proofErr w:type="spellEnd"/>
+      <w:r>
+        <w:rPr>
+          <w:i/>
+        </w:rPr>
+        <w:t>,</w:t>
+      </w:r>
+      <w:r>
+        <w:rPr>
+          <w:i/>
+        </w:rPr>
+        <w:t xml:space="preserve"> Docker/DevOps</w:t>
+      </w:r>
+      <w:r>
+        <w:rPr>
+          <w:i/>
+        </w:rPr>
+        <w:t xml:space="preserve"> CI/CD</w:t>
+      </w:r>
+      <w:r>
+        <w:rPr>
+          <w:i/>
+        </w:rPr>
+        <w:t>, etc.</w:t>
       </w:r>
     </w:p>
     <w:p>
       <w:pPr>
         <w:pStyle w:val="sr-title"/>
-      </w:pPr>
-      <w:r>
-        <w:t>Software Developer (.Net Full Stack)</w:t>
+        <w:rPr>
+          <w:rStyle w:val="sr-where-span"/>
+          <w:sz w:val="23"/>
+        </w:rPr>
+      </w:pPr>
+      <w:r>
+        <w:t xml:space="preserve">Full Stack </w:t>
+      </w:r>
+      <w:r>
+        <w:t>Software Engineer</w:t>
+      </w:r>
+      <w:r>
+        <w:t xml:space="preserve"> </w:t>
+      </w:r>
+      <w:r>
+        <w:rPr>
+          <w:rStyle w:val="sr-where-span"/>
+          <w:sz w:val="23"/>
+        </w:rPr>
+        <w:t>(Angular</w:t>
+      </w:r>
+      <w:r>
+        <w:rPr>
+          <w:rStyle w:val="sr-where-span"/>
+          <w:sz w:val="23"/>
+        </w:rPr>
+        <w:t xml:space="preserve"> </w:t>
+      </w:r>
+      <w:r>
+        <w:rPr>
+          <w:rStyle w:val="sr-where-span"/>
+          <w:sz w:val="23"/>
+        </w:rPr>
+        <w:t>&amp; C#/Java)</w:t>
       </w:r>
     </w:p>
     <w:p>
@@ -750,10 +1763,16 @@
         <w:rPr>
           <w:rStyle w:val="sr-where-span"/>
         </w:rPr>
-        <w:t>McKesson Corporation</w:t>
-      </w:r>
-      <w:r>
-        <w:t>, Atlanta, GA</w:t>
+        <w:t>Ravello Insurance Technology</w:t>
+      </w:r>
+      <w:r>
+        <w:rPr>
+          <w:rStyle w:val="sr-where-span"/>
+        </w:rPr>
+        <w:t xml:space="preserve"> -</w:t>
+      </w:r>
+      <w:r>
+        <w:t xml:space="preserve"> Sandy Springs, GA</w:t>
       </w:r>
     </w:p>
     <w:p>
@@ -761,7 +1780,7 @@
         <w:pStyle w:val="sr-dates"/>
       </w:pPr>
       <w:r>
-        <w:t>Oct 2015 - May 2017</w:t>
+        <w:t>May 2013 - Sep 2015</w:t>
       </w:r>
     </w:p>
     <w:p>
@@ -774,7 +1793,25 @@
         <w:spacing w:before="160"/>
       </w:pPr>
       <w:r>
-        <w:t>Acted as full stack developer for delivering enterprise level in Asp.Net web application with the experience as Startup by involving in Agile and scrum development process.</w:t>
+        <w:t xml:space="preserve">Developed enterprise level Claims/Policy/Billing web applications by using </w:t>
+      </w:r>
+      <w:r>
+        <w:t xml:space="preserve">C# </w:t>
+      </w:r>
+      <w:r>
+        <w:t>A</w:t>
+      </w:r>
+      <w:r>
+        <w:t>sp</w:t>
+      </w:r>
+      <w:r>
+        <w:t>.N</w:t>
+      </w:r>
+      <w:r>
+        <w:t xml:space="preserve">et </w:t>
+      </w:r>
+      <w:r>
+        <w:t>(Webform)/Java (Spring) for leading insurance provider.</w:t>
       </w:r>
     </w:p>
     <w:p>
@@ -786,31 +1823,15 @@
         </w:numPr>
       </w:pPr>
       <w:r>
-        <w:t>Lead and built responsive design MVVM forms from scratch by using Vue 2 in current asp.net webform project, learn, analysis and integrate third party API quickly.</w:t>
-      </w:r>
-    </w:p>
-    <w:p>
-      <w:pPr>
-        <w:pStyle w:val="sr-html"/>
-        <w:numPr>
-          <w:ilvl w:val="0"/>
-          <w:numId w:val="1"/>
-        </w:numPr>
-      </w:pPr>
-      <w:r>
-        <w:t>Enriched the legacy Asp.net webform app and backend C# Windows Schedule Console application with Ado.Net to improve for the internal portal to view the status of services, schedulers and performance.</w:t>
-      </w:r>
-    </w:p>
-    <w:p>
-      <w:pPr>
-        <w:pStyle w:val="sr-html"/>
-        <w:numPr>
-          <w:ilvl w:val="0"/>
-          <w:numId w:val="1"/>
-        </w:numPr>
-      </w:pPr>
-      <w:r>
-        <w:t>Worked on high-volume, large-scale(&gt;7TB) databases with writing/debugging complex store procedure, optimizing data access and improving database performance.</w:t>
+        <w:t xml:space="preserve">Upgraded legacy application by integrating AngularJS (1.2) and Bootstrap with </w:t>
+      </w:r>
+      <w:proofErr w:type="spellStart"/>
+      <w:r>
+        <w:t>JQuery</w:t>
+      </w:r>
+      <w:proofErr w:type="spellEnd"/>
+      <w:r>
+        <w:t>/Ajax to SPA.</w:t>
       </w:r>
     </w:p>
     <w:p>
@@ -824,9 +1845,53 @@
       </w:pPr>
       <w:r>
         <w:rPr>
-          <w:i/>
-        </w:rPr>
-        <w:t>Key technologies: C#/.Net 4.5/Web API/Ado.Net, Vue/Bootstrap/Html5, SQL Server 2016, Jira/Bitbucket/Git/TFS, etc.</w:t>
+          <w:b/>
+          <w:bCs/>
+          <w:i/>
+        </w:rPr>
+        <w:t>Key technologies</w:t>
+      </w:r>
+      <w:r>
+        <w:rPr>
+          <w:i/>
+        </w:rPr>
+        <w:t>: C#/VB/Java/Asp.Net</w:t>
+      </w:r>
+      <w:r>
+        <w:rPr>
+          <w:i/>
+        </w:rPr>
+        <w:t xml:space="preserve"> </w:t>
+      </w:r>
+      <w:r>
+        <w:rPr>
+          <w:i/>
+        </w:rPr>
+        <w:t>Webform/Spring/AngularJS/Bootstrap</w:t>
+      </w:r>
+      <w:r>
+        <w:rPr>
+          <w:i/>
+        </w:rPr>
+        <w:t>/</w:t>
+      </w:r>
+      <w:r>
+        <w:rPr>
+          <w:i/>
+        </w:rPr>
+        <w:t>JavaScript/</w:t>
+      </w:r>
+      <w:r>
+        <w:rPr>
+          <w:i/>
+        </w:rPr>
+        <w:t xml:space="preserve"> </w:t>
+      </w:r>
+      <w:r>
+        <w:rPr>
+          <w:i/>
+        </w:rPr>
+        <w:t>jQuery/Ajax/SQL Server 2008 R2</w:t>
       </w:r>
     </w:p>
     <w:p>
@@ -834,29 +1899,41 @@
         <w:pStyle w:val="sr-title"/>
       </w:pPr>
       <w:r>
+        <w:t xml:space="preserve">C++ </w:t>
+      </w:r>
+      <w:r>
         <w:t xml:space="preserve">Software </w:t>
       </w:r>
-      <w:proofErr w:type="gramStart"/>
-      <w:r>
-        <w:t>Engineer(</w:t>
-      </w:r>
-      <w:proofErr w:type="gramEnd"/>
-      <w:r>
-        <w:t>.Net and Java - Full time)</w:t>
+      <w:r>
+        <w:t>Developer</w:t>
+      </w:r>
+      <w:r>
+        <w:t xml:space="preserve"> </w:t>
+      </w:r>
+      <w:r>
+        <w:t>(QT - Intern)</w:t>
       </w:r>
     </w:p>
     <w:p>
       <w:pPr>
         <w:pStyle w:val="sr-where"/>
       </w:pPr>
+      <w:proofErr w:type="spellStart"/>
       <w:r>
         <w:rPr>
           <w:rStyle w:val="sr-where-span"/>
         </w:rPr>
-        <w:t>Ravello Insurance Technology</w:t>
-      </w:r>
-      <w:r>
-        <w:t>, Sandy Springs, GA</w:t>
+        <w:t>Guodian</w:t>
+      </w:r>
+      <w:proofErr w:type="spellEnd"/>
+      <w:r>
+        <w:rPr>
+          <w:rStyle w:val="sr-where-span"/>
+        </w:rPr>
+        <w:t xml:space="preserve"> Nanjing Automation Co., Ltd.</w:t>
+      </w:r>
+      <w:r>
+        <w:t>, Nanjing, Jiangsu, China</w:t>
       </w:r>
     </w:p>
     <w:p>
@@ -864,7 +1941,7 @@
         <w:pStyle w:val="sr-dates"/>
       </w:pPr>
       <w:r>
-        <w:t>May 2013 - Sep 2015</w:t>
+        <w:t>Feb 2010 - Aug 2010</w:t>
       </w:r>
     </w:p>
     <w:p>
@@ -877,55 +1954,15 @@
         <w:spacing w:before="160"/>
       </w:pPr>
       <w:r>
-        <w:t>Developed enterprise level Claims/Policy/Billing web applications by using ASP.NET(Webform)/Java (Spring) for leading insurance provider.</w:t>
-      </w:r>
-    </w:p>
-    <w:p>
-      <w:pPr>
-        <w:pStyle w:val="sr-html"/>
-        <w:numPr>
-          <w:ilvl w:val="0"/>
-          <w:numId w:val="1"/>
-        </w:numPr>
-      </w:pPr>
-      <w:r>
-        <w:t xml:space="preserve">Upgraded legacy application by integrating AngularJS (1.2) and Bootstrap with </w:t>
-      </w:r>
-      <w:proofErr w:type="spellStart"/>
-      <w:r>
-        <w:t>JQuery</w:t>
-      </w:r>
-      <w:proofErr w:type="spellEnd"/>
-      <w:r>
-        <w:t>/Ajax to SPA.</w:t>
-      </w:r>
-    </w:p>
-    <w:p>
-      <w:pPr>
-        <w:pStyle w:val="sr-html"/>
-        <w:numPr>
-          <w:ilvl w:val="0"/>
-          <w:numId w:val="1"/>
-        </w:numPr>
-      </w:pPr>
-      <w:r>
-        <w:t>Troubleshot and resolved bugs all over frontend/backend/database to ensure optimized product environment. Fix the UI compatibility issue between different browsers.</w:t>
-      </w:r>
-    </w:p>
-    <w:p>
-      <w:pPr>
-        <w:pStyle w:val="sr-html"/>
-        <w:numPr>
-          <w:ilvl w:val="0"/>
-          <w:numId w:val="1"/>
-        </w:numPr>
-        <w:spacing w:after="22"/>
-      </w:pPr>
-      <w:r>
-        <w:rPr>
-          <w:i/>
-        </w:rPr>
-        <w:t>Key technologies: C#/VB/Java/Asp.Net Webform/.Net MVC/Spring/AngularJS/Bootstrap/JavaScript/jQuery/Ajax/SQL Server 2008 R2</w:t>
+        <w:t>Implemented using C++/QT and compile among multiple types of operating systems to develop a real-time communication embedded system.</w:t>
+      </w:r>
+    </w:p>
+    <w:p>
+      <w:pPr>
+        <w:pStyle w:val="sr-block-title"/>
+      </w:pPr>
+      <w:r>
+        <w:t xml:space="preserve"> EDUCATION</w:t>
       </w:r>
     </w:p>
     <w:p>
@@ -933,137 +1970,62 @@
         <w:pStyle w:val="sr-title"/>
       </w:pPr>
       <w:r>
-        <w:t xml:space="preserve">C++ </w:t>
-      </w:r>
-      <w:proofErr w:type="gramStart"/>
-      <w:r>
-        <w:t>Developer(</w:t>
-      </w:r>
-      <w:proofErr w:type="gramEnd"/>
-      <w:r>
-        <w:t>QT - Intern)</w:t>
+        <w:t>Master of Science (M.S) / Computer Science</w:t>
       </w:r>
     </w:p>
     <w:p>
       <w:pPr>
         <w:pStyle w:val="sr-where"/>
       </w:pPr>
-      <w:proofErr w:type="spellStart"/>
       <w:r>
         <w:rPr>
           <w:rStyle w:val="sr-where-span"/>
         </w:rPr>
-        <w:t>Guodian</w:t>
-      </w:r>
-      <w:proofErr w:type="spellEnd"/>
+        <w:t>University of Dayton</w:t>
+      </w:r>
+      <w:r>
+        <w:t>, Dayton, OH</w:t>
+      </w:r>
+      <w:r>
+        <w:t xml:space="preserve"> </w:t>
+      </w:r>
+    </w:p>
+    <w:p>
+      <w:pPr>
+        <w:pStyle w:val="sr-where"/>
+      </w:pPr>
+      <w:r>
+        <w:t>2010 - 2013</w:t>
+      </w:r>
+    </w:p>
+    <w:p>
+      <w:pPr>
+        <w:pStyle w:val="sr-title"/>
+      </w:pPr>
+      <w:r>
+        <w:t>Bachelor of Science (B.S) / Software Engineering</w:t>
+      </w:r>
+    </w:p>
+    <w:p>
+      <w:pPr>
+        <w:pStyle w:val="sr-where"/>
+      </w:pPr>
       <w:r>
         <w:rPr>
           <w:rStyle w:val="sr-where-span"/>
         </w:rPr>
-        <w:t xml:space="preserve"> Nanjing Automation Co., Ltd.</w:t>
+        <w:t>Nanjing University</w:t>
       </w:r>
       <w:r>
         <w:t>, Nanjing, Jiangsu, China</w:t>
       </w:r>
-    </w:p>
-    <w:p>
-      <w:pPr>
-        <w:pStyle w:val="sr-dates"/>
-      </w:pPr>
-      <w:r>
-        <w:t>Feb 2010 - Aug 2010</w:t>
-      </w:r>
-    </w:p>
-    <w:p>
-      <w:pPr>
-        <w:pStyle w:val="sr-html"/>
-        <w:numPr>
-          <w:ilvl w:val="0"/>
-          <w:numId w:val="1"/>
-        </w:numPr>
-        <w:spacing w:before="160"/>
-      </w:pPr>
-      <w:r>
-        <w:t>Implemented using C++/QT and compile among multiple types of operating systems to develop a real-time communication embedded system.</w:t>
-      </w:r>
-    </w:p>
-    <w:p>
-      <w:pPr>
-        <w:pStyle w:val="sr-html"/>
-        <w:numPr>
-          <w:ilvl w:val="0"/>
-          <w:numId w:val="1"/>
-        </w:numPr>
-        <w:spacing w:after="22"/>
-      </w:pPr>
-      <w:r>
-        <w:t>Worked closely with Lead engineer to ensure product quality and documentation.</w:t>
-      </w:r>
-    </w:p>
-    <w:p>
-      <w:pPr>
-        <w:pStyle w:val="sr-block-title"/>
-      </w:pPr>
-      <w:r>
-        <w:t xml:space="preserve"> EDUCATION</w:t>
-      </w:r>
-    </w:p>
-    <w:p>
-      <w:pPr>
-        <w:pStyle w:val="sr-title"/>
-      </w:pPr>
-      <w:r>
-        <w:t>Master of Science (M.S) / Computer Science</w:t>
+      <w:r>
+        <w:t xml:space="preserve"> </w:t>
       </w:r>
     </w:p>
     <w:p>
       <w:pPr>
         <w:pStyle w:val="sr-where"/>
-      </w:pPr>
-      <w:r>
-        <w:rPr>
-          <w:rStyle w:val="sr-where-span"/>
-        </w:rPr>
-        <w:t>University of Dayton</w:t>
-      </w:r>
-      <w:r>
-        <w:t>, Dayton, OH</w:t>
-      </w:r>
-    </w:p>
-    <w:p>
-      <w:pPr>
-        <w:pStyle w:val="sr-dates"/>
-      </w:pPr>
-      <w:r>
-        <w:t>2010 - 2013</w:t>
-      </w:r>
-    </w:p>
-    <w:p/>
-    <w:p>
-      <w:pPr>
-        <w:pStyle w:val="sr-title"/>
-      </w:pPr>
-      <w:r>
-        <w:t>Bachelor of Science (B.S) / Software Engineering</w:t>
-      </w:r>
-    </w:p>
-    <w:p>
-      <w:pPr>
-        <w:pStyle w:val="sr-where"/>
-      </w:pPr>
-      <w:r>
-        <w:rPr>
-          <w:rStyle w:val="sr-where-span"/>
-        </w:rPr>
-        <w:t>Nanjing University</w:t>
-      </w:r>
-      <w:r>
-        <w:t>, Nanjing, Jiangsu, China</w:t>
-      </w:r>
-    </w:p>
-    <w:p>
-      <w:pPr>
-        <w:pStyle w:val="sr-dates"/>
       </w:pPr>
       <w:r>
         <w:t>2006 - 2010</w:t>

</xml_diff>